<commit_message>
Added Null Process to the Word Doc
</commit_message>
<xml_diff>
--- a/Machine_Symbol_Assembly.docx
+++ b/Machine_Symbol_Assembly.docx
@@ -11,8 +11,6 @@
           <w:sz w:val="32"/>
         </w:rPr>
       </w:pPr>
-      <w:bookmarkStart w:id="0" w:name="_GoBack"/>
-      <w:bookmarkEnd w:id="0"/>
       <w:r>
         <w:rPr>
           <w:rFonts w:ascii="Times New Roman" w:hAnsi="Times New Roman" w:cs="Times New Roman"/>
@@ -5515,7 +5513,7 @@
         </w:rPr>
         <w:tab/>
       </w:r>
-      <w:bookmarkStart w:id="1" w:name="_Hlk6847549"/>
+      <w:bookmarkStart w:id="0" w:name="_Hlk6847549"/>
       <w:r>
         <w:rPr>
           <w:rFonts w:ascii="Times New Roman" w:hAnsi="Times New Roman" w:cs="Times New Roman"/>
@@ -5523,7 +5521,7 @@
         </w:rPr>
         <w:t>Push Value onto stack</w:t>
       </w:r>
-      <w:bookmarkEnd w:id="1"/>
+      <w:bookmarkEnd w:id="0"/>
     </w:p>
     <w:p>
       <w:pPr>
@@ -11002,6 +11000,551 @@
         </w:rPr>
       </w:pPr>
     </w:p>
+    <w:p>
+      <w:pPr>
+        <w:rPr>
+          <w:rFonts w:ascii="Times New Roman" w:hAnsi="Times New Roman" w:cs="Times New Roman"/>
+          <w:sz w:val="24"/>
+        </w:rPr>
+      </w:pPr>
+      <w:r>
+        <w:rPr>
+          <w:rFonts w:ascii="Times New Roman" w:hAnsi="Times New Roman" w:cs="Times New Roman"/>
+          <w:sz w:val="24"/>
+        </w:rPr>
+        <w:br w:type="page"/>
+      </w:r>
+    </w:p>
+    <w:p>
+      <w:pPr>
+        <w:jc w:val="center"/>
+        <w:rPr>
+          <w:rFonts w:ascii="Times New Roman" w:hAnsi="Times New Roman" w:cs="Times New Roman"/>
+          <w:sz w:val="32"/>
+        </w:rPr>
+      </w:pPr>
+      <w:r>
+        <w:rPr>
+          <w:rFonts w:ascii="Times New Roman" w:hAnsi="Times New Roman" w:cs="Times New Roman"/>
+          <w:b/>
+          <w:sz w:val="32"/>
+        </w:rPr>
+        <w:lastRenderedPageBreak/>
+        <w:t>Null Process Program</w:t>
+      </w:r>
+      <w:bookmarkStart w:id="1" w:name="_GoBack"/>
+      <w:bookmarkEnd w:id="1"/>
+    </w:p>
+    <w:p>
+      <w:pPr>
+        <w:jc w:val="center"/>
+        <w:rPr>
+          <w:rFonts w:ascii="Times New Roman" w:hAnsi="Times New Roman" w:cs="Times New Roman"/>
+          <w:sz w:val="28"/>
+          <w:u w:val="single"/>
+        </w:rPr>
+      </w:pPr>
+      <w:r>
+        <w:rPr>
+          <w:rFonts w:ascii="Times New Roman" w:hAnsi="Times New Roman" w:cs="Times New Roman"/>
+          <w:sz w:val="28"/>
+          <w:u w:val="single"/>
+        </w:rPr>
+        <w:t>Assembly Program w/ Comments</w:t>
+      </w:r>
+    </w:p>
+    <w:p>
+      <w:pPr>
+        <w:rPr>
+          <w:rFonts w:ascii="Times New Roman" w:hAnsi="Times New Roman" w:cs="Times New Roman"/>
+          <w:b/>
+          <w:sz w:val="24"/>
+        </w:rPr>
+      </w:pPr>
+      <w:r>
+        <w:rPr>
+          <w:rFonts w:ascii="Times New Roman" w:hAnsi="Times New Roman" w:cs="Times New Roman"/>
+          <w:b/>
+          <w:sz w:val="24"/>
+        </w:rPr>
+        <w:t>Label</w:t>
+      </w:r>
+      <w:r>
+        <w:rPr>
+          <w:rFonts w:ascii="Times New Roman" w:hAnsi="Times New Roman" w:cs="Times New Roman"/>
+          <w:b/>
+          <w:sz w:val="24"/>
+        </w:rPr>
+        <w:tab/>
+      </w:r>
+      <w:r>
+        <w:rPr>
+          <w:rFonts w:ascii="Times New Roman" w:hAnsi="Times New Roman" w:cs="Times New Roman"/>
+          <w:b/>
+          <w:sz w:val="24"/>
+        </w:rPr>
+        <w:tab/>
+        <w:t>Instruction</w:t>
+      </w:r>
+      <w:r>
+        <w:rPr>
+          <w:rFonts w:ascii="Times New Roman" w:hAnsi="Times New Roman" w:cs="Times New Roman"/>
+          <w:b/>
+          <w:sz w:val="24"/>
+        </w:rPr>
+        <w:tab/>
+        <w:t>Operand</w:t>
+      </w:r>
+      <w:r>
+        <w:rPr>
+          <w:rFonts w:ascii="Times New Roman" w:hAnsi="Times New Roman" w:cs="Times New Roman"/>
+          <w:b/>
+          <w:sz w:val="24"/>
+        </w:rPr>
+        <w:tab/>
+        <w:t>Comment</w:t>
+      </w:r>
+    </w:p>
+    <w:p>
+      <w:pPr>
+        <w:rPr>
+          <w:rFonts w:ascii="Times New Roman" w:hAnsi="Times New Roman" w:cs="Times New Roman"/>
+          <w:sz w:val="24"/>
+        </w:rPr>
+      </w:pPr>
+      <w:r>
+        <w:rPr>
+          <w:rFonts w:ascii="Times New Roman" w:hAnsi="Times New Roman" w:cs="Times New Roman"/>
+          <w:sz w:val="24"/>
+        </w:rPr>
+        <w:t>Loop</w:t>
+      </w:r>
+      <w:r>
+        <w:rPr>
+          <w:rFonts w:ascii="Times New Roman" w:hAnsi="Times New Roman" w:cs="Times New Roman"/>
+          <w:sz w:val="24"/>
+        </w:rPr>
+        <w:tab/>
+      </w:r>
+      <w:r>
+        <w:rPr>
+          <w:rFonts w:ascii="Times New Roman" w:hAnsi="Times New Roman" w:cs="Times New Roman"/>
+          <w:sz w:val="24"/>
+        </w:rPr>
+        <w:tab/>
+        <w:t>Branch</w:t>
+      </w:r>
+      <w:r>
+        <w:rPr>
+          <w:rFonts w:ascii="Times New Roman" w:hAnsi="Times New Roman" w:cs="Times New Roman"/>
+          <w:sz w:val="24"/>
+        </w:rPr>
+        <w:tab/>
+      </w:r>
+      <w:r>
+        <w:rPr>
+          <w:rFonts w:ascii="Times New Roman" w:hAnsi="Times New Roman" w:cs="Times New Roman"/>
+          <w:sz w:val="24"/>
+        </w:rPr>
+        <w:tab/>
+        <w:t>Loop</w:t>
+      </w:r>
+      <w:r>
+        <w:rPr>
+          <w:rFonts w:ascii="Times New Roman" w:hAnsi="Times New Roman" w:cs="Times New Roman"/>
+          <w:sz w:val="24"/>
+        </w:rPr>
+        <w:tab/>
+      </w:r>
+      <w:r>
+        <w:rPr>
+          <w:rFonts w:ascii="Times New Roman" w:hAnsi="Times New Roman" w:cs="Times New Roman"/>
+          <w:sz w:val="24"/>
+        </w:rPr>
+        <w:tab/>
+        <w:t>Loop; Branch to the Loop Label (itself)</w:t>
+      </w:r>
+    </w:p>
+    <w:p>
+      <w:pPr>
+        <w:rPr>
+          <w:rFonts w:ascii="Times New Roman" w:hAnsi="Times New Roman" w:cs="Times New Roman"/>
+          <w:sz w:val="24"/>
+        </w:rPr>
+      </w:pPr>
+      <w:r>
+        <w:rPr>
+          <w:rFonts w:ascii="Times New Roman" w:hAnsi="Times New Roman" w:cs="Times New Roman"/>
+          <w:sz w:val="24"/>
+        </w:rPr>
+        <w:tab/>
+      </w:r>
+      <w:r>
+        <w:rPr>
+          <w:rFonts w:ascii="Times New Roman" w:hAnsi="Times New Roman" w:cs="Times New Roman"/>
+          <w:sz w:val="24"/>
+        </w:rPr>
+        <w:tab/>
+        <w:t>End</w:t>
+      </w:r>
+      <w:r>
+        <w:rPr>
+          <w:rFonts w:ascii="Times New Roman" w:hAnsi="Times New Roman" w:cs="Times New Roman"/>
+          <w:sz w:val="24"/>
+        </w:rPr>
+        <w:tab/>
+      </w:r>
+      <w:r>
+        <w:rPr>
+          <w:rFonts w:ascii="Times New Roman" w:hAnsi="Times New Roman" w:cs="Times New Roman"/>
+          <w:sz w:val="24"/>
+        </w:rPr>
+        <w:tab/>
+        <w:t>Loop</w:t>
+      </w:r>
+      <w:r>
+        <w:rPr>
+          <w:rFonts w:ascii="Times New Roman" w:hAnsi="Times New Roman" w:cs="Times New Roman"/>
+          <w:sz w:val="24"/>
+        </w:rPr>
+        <w:tab/>
+      </w:r>
+      <w:r>
+        <w:rPr>
+          <w:rFonts w:ascii="Times New Roman" w:hAnsi="Times New Roman" w:cs="Times New Roman"/>
+          <w:sz w:val="24"/>
+        </w:rPr>
+        <w:tab/>
+        <w:t>Go to loop Label (never ends)</w:t>
+      </w:r>
+    </w:p>
+    <w:p>
+      <w:pPr>
+        <w:jc w:val="center"/>
+        <w:rPr>
+          <w:rFonts w:ascii="Times New Roman" w:hAnsi="Times New Roman" w:cs="Times New Roman"/>
+          <w:sz w:val="28"/>
+          <w:u w:val="single"/>
+        </w:rPr>
+      </w:pPr>
+      <w:r>
+        <w:rPr>
+          <w:rFonts w:ascii="Times New Roman" w:hAnsi="Times New Roman" w:cs="Times New Roman"/>
+          <w:sz w:val="28"/>
+          <w:u w:val="single"/>
+        </w:rPr>
+        <w:t>Machine Code w/ Comments</w:t>
+      </w:r>
+    </w:p>
+    <w:p>
+      <w:pPr>
+        <w:rPr>
+          <w:rFonts w:ascii="Times New Roman" w:hAnsi="Times New Roman" w:cs="Times New Roman"/>
+          <w:b/>
+          <w:sz w:val="24"/>
+        </w:rPr>
+      </w:pPr>
+      <w:r>
+        <w:rPr>
+          <w:rFonts w:ascii="Times New Roman" w:hAnsi="Times New Roman" w:cs="Times New Roman"/>
+          <w:b/>
+          <w:sz w:val="24"/>
+        </w:rPr>
+        <w:t>Address</w:t>
+      </w:r>
+      <w:r>
+        <w:rPr>
+          <w:rFonts w:ascii="Times New Roman" w:hAnsi="Times New Roman" w:cs="Times New Roman"/>
+          <w:b/>
+          <w:sz w:val="24"/>
+        </w:rPr>
+        <w:tab/>
+        <w:t>Content</w:t>
+      </w:r>
+      <w:r>
+        <w:rPr>
+          <w:rFonts w:ascii="Times New Roman" w:hAnsi="Times New Roman" w:cs="Times New Roman"/>
+          <w:b/>
+          <w:sz w:val="24"/>
+        </w:rPr>
+        <w:tab/>
+        <w:t>Comment</w:t>
+      </w:r>
+    </w:p>
+    <w:p>
+      <w:pPr>
+        <w:rPr>
+          <w:rFonts w:ascii="Times New Roman" w:hAnsi="Times New Roman" w:cs="Times New Roman"/>
+          <w:sz w:val="24"/>
+        </w:rPr>
+      </w:pPr>
+      <w:r>
+        <w:rPr>
+          <w:rFonts w:ascii="Times New Roman" w:hAnsi="Times New Roman" w:cs="Times New Roman"/>
+          <w:sz w:val="24"/>
+        </w:rPr>
+        <w:t xml:space="preserve">0 </w:t>
+      </w:r>
+      <w:r>
+        <w:rPr>
+          <w:rFonts w:ascii="Times New Roman" w:hAnsi="Times New Roman" w:cs="Times New Roman"/>
+          <w:sz w:val="24"/>
+        </w:rPr>
+        <w:tab/>
+      </w:r>
+      <w:r>
+        <w:rPr>
+          <w:rFonts w:ascii="Times New Roman" w:hAnsi="Times New Roman" w:cs="Times New Roman"/>
+          <w:sz w:val="24"/>
+        </w:rPr>
+        <w:tab/>
+      </w:r>
+      <w:r>
+        <w:rPr>
+          <w:rFonts w:ascii="Times New Roman" w:hAnsi="Times New Roman" w:cs="Times New Roman"/>
+          <w:sz w:val="24"/>
+        </w:rPr>
+        <w:t>65000</w:t>
+      </w:r>
+      <w:r>
+        <w:rPr>
+          <w:rFonts w:ascii="Times New Roman" w:hAnsi="Times New Roman" w:cs="Times New Roman"/>
+          <w:sz w:val="24"/>
+        </w:rPr>
+        <w:tab/>
+      </w:r>
+      <w:r>
+        <w:rPr>
+          <w:rFonts w:ascii="Times New Roman" w:hAnsi="Times New Roman" w:cs="Times New Roman"/>
+          <w:sz w:val="24"/>
+        </w:rPr>
+        <w:tab/>
+        <w:t>Branch to Loop</w:t>
+      </w:r>
+    </w:p>
+    <w:p>
+      <w:pPr>
+        <w:rPr>
+          <w:rFonts w:ascii="Times New Roman" w:hAnsi="Times New Roman" w:cs="Times New Roman"/>
+          <w:sz w:val="24"/>
+        </w:rPr>
+      </w:pPr>
+      <w:r>
+        <w:rPr>
+          <w:rFonts w:ascii="Times New Roman" w:hAnsi="Times New Roman" w:cs="Times New Roman"/>
+          <w:sz w:val="24"/>
+        </w:rPr>
+        <w:t xml:space="preserve">1 </w:t>
+      </w:r>
+      <w:r>
+        <w:rPr>
+          <w:rFonts w:ascii="Times New Roman" w:hAnsi="Times New Roman" w:cs="Times New Roman"/>
+          <w:sz w:val="24"/>
+        </w:rPr>
+        <w:tab/>
+      </w:r>
+      <w:r>
+        <w:rPr>
+          <w:rFonts w:ascii="Times New Roman" w:hAnsi="Times New Roman" w:cs="Times New Roman"/>
+          <w:sz w:val="24"/>
+        </w:rPr>
+        <w:tab/>
+      </w:r>
+      <w:r>
+        <w:rPr>
+          <w:rFonts w:ascii="Times New Roman" w:hAnsi="Times New Roman" w:cs="Times New Roman"/>
+          <w:sz w:val="24"/>
+        </w:rPr>
+        <w:t>0</w:t>
+      </w:r>
+      <w:r>
+        <w:rPr>
+          <w:rFonts w:ascii="Times New Roman" w:hAnsi="Times New Roman" w:cs="Times New Roman"/>
+          <w:sz w:val="24"/>
+        </w:rPr>
+        <w:tab/>
+      </w:r>
+      <w:r>
+        <w:rPr>
+          <w:rFonts w:ascii="Times New Roman" w:hAnsi="Times New Roman" w:cs="Times New Roman"/>
+          <w:sz w:val="24"/>
+        </w:rPr>
+        <w:tab/>
+        <w:t>Address of Loop</w:t>
+      </w:r>
+    </w:p>
+    <w:p>
+      <w:pPr>
+        <w:rPr>
+          <w:rFonts w:ascii="Times New Roman" w:hAnsi="Times New Roman" w:cs="Times New Roman"/>
+          <w:sz w:val="24"/>
+        </w:rPr>
+      </w:pPr>
+      <w:r>
+        <w:rPr>
+          <w:rFonts w:ascii="Times New Roman" w:hAnsi="Times New Roman" w:cs="Times New Roman"/>
+          <w:sz w:val="24"/>
+        </w:rPr>
+        <w:t xml:space="preserve">-1 </w:t>
+      </w:r>
+      <w:r>
+        <w:rPr>
+          <w:rFonts w:ascii="Times New Roman" w:hAnsi="Times New Roman" w:cs="Times New Roman"/>
+          <w:sz w:val="24"/>
+        </w:rPr>
+        <w:tab/>
+      </w:r>
+      <w:r>
+        <w:rPr>
+          <w:rFonts w:ascii="Times New Roman" w:hAnsi="Times New Roman" w:cs="Times New Roman"/>
+          <w:sz w:val="24"/>
+        </w:rPr>
+        <w:tab/>
+      </w:r>
+      <w:r>
+        <w:rPr>
+          <w:rFonts w:ascii="Times New Roman" w:hAnsi="Times New Roman" w:cs="Times New Roman"/>
+          <w:sz w:val="24"/>
+        </w:rPr>
+        <w:t>0</w:t>
+      </w:r>
+      <w:r>
+        <w:rPr>
+          <w:rFonts w:ascii="Times New Roman" w:hAnsi="Times New Roman" w:cs="Times New Roman"/>
+          <w:sz w:val="24"/>
+        </w:rPr>
+        <w:tab/>
+      </w:r>
+      <w:r>
+        <w:rPr>
+          <w:rFonts w:ascii="Times New Roman" w:hAnsi="Times New Roman" w:cs="Times New Roman"/>
+          <w:sz w:val="24"/>
+        </w:rPr>
+        <w:tab/>
+        <w:t>End of Program indicator, execution starts at 0</w:t>
+      </w:r>
+    </w:p>
+    <w:p>
+      <w:pPr>
+        <w:jc w:val="center"/>
+        <w:rPr>
+          <w:rFonts w:ascii="Times New Roman" w:hAnsi="Times New Roman" w:cs="Times New Roman"/>
+          <w:sz w:val="28"/>
+          <w:u w:val="single"/>
+        </w:rPr>
+      </w:pPr>
+      <w:r>
+        <w:rPr>
+          <w:rFonts w:ascii="Times New Roman" w:hAnsi="Times New Roman" w:cs="Times New Roman"/>
+          <w:sz w:val="28"/>
+          <w:u w:val="single"/>
+        </w:rPr>
+        <w:t>Symbol Table</w:t>
+      </w:r>
+    </w:p>
+    <w:tbl>
+      <w:tblPr>
+        <w:tblStyle w:val="TableGrid"/>
+        <w:tblW w:w="0" w:type="auto"/>
+        <w:tblLook w:val="04A0" w:firstRow="1" w:lastRow="0" w:firstColumn="1" w:lastColumn="0" w:noHBand="0" w:noVBand="1"/>
+      </w:tblPr>
+      <w:tblGrid>
+        <w:gridCol w:w="4675"/>
+        <w:gridCol w:w="4675"/>
+      </w:tblGrid>
+      <w:tr>
+        <w:tc>
+          <w:tcPr>
+            <w:tcW w:w="4675" w:type="dxa"/>
+          </w:tcPr>
+          <w:p>
+            <w:pPr>
+              <w:jc w:val="center"/>
+              <w:rPr>
+                <w:rFonts w:ascii="Times New Roman" w:hAnsi="Times New Roman" w:cs="Times New Roman"/>
+                <w:b/>
+                <w:sz w:val="24"/>
+              </w:rPr>
+            </w:pPr>
+            <w:r>
+              <w:rPr>
+                <w:rFonts w:ascii="Times New Roman" w:hAnsi="Times New Roman" w:cs="Times New Roman"/>
+                <w:b/>
+                <w:sz w:val="24"/>
+              </w:rPr>
+              <w:t>Label</w:t>
+            </w:r>
+          </w:p>
+        </w:tc>
+        <w:tc>
+          <w:tcPr>
+            <w:tcW w:w="4675" w:type="dxa"/>
+          </w:tcPr>
+          <w:p>
+            <w:pPr>
+              <w:jc w:val="center"/>
+              <w:rPr>
+                <w:rFonts w:ascii="Times New Roman" w:hAnsi="Times New Roman" w:cs="Times New Roman"/>
+                <w:b/>
+                <w:sz w:val="24"/>
+              </w:rPr>
+            </w:pPr>
+            <w:r>
+              <w:rPr>
+                <w:rFonts w:ascii="Times New Roman" w:hAnsi="Times New Roman" w:cs="Times New Roman"/>
+                <w:b/>
+                <w:sz w:val="24"/>
+              </w:rPr>
+              <w:t>Value (Address)</w:t>
+            </w:r>
+          </w:p>
+        </w:tc>
+      </w:tr>
+      <w:tr>
+        <w:tc>
+          <w:tcPr>
+            <w:tcW w:w="4675" w:type="dxa"/>
+          </w:tcPr>
+          <w:p>
+            <w:pPr>
+              <w:jc w:val="center"/>
+              <w:rPr>
+                <w:rFonts w:ascii="Times New Roman" w:hAnsi="Times New Roman" w:cs="Times New Roman"/>
+                <w:sz w:val="24"/>
+              </w:rPr>
+            </w:pPr>
+            <w:r>
+              <w:rPr>
+                <w:rFonts w:ascii="Times New Roman" w:hAnsi="Times New Roman" w:cs="Times New Roman"/>
+                <w:sz w:val="24"/>
+              </w:rPr>
+              <w:t>Loop</w:t>
+            </w:r>
+          </w:p>
+        </w:tc>
+        <w:tc>
+          <w:tcPr>
+            <w:tcW w:w="4675" w:type="dxa"/>
+          </w:tcPr>
+          <w:p>
+            <w:pPr>
+              <w:jc w:val="center"/>
+              <w:rPr>
+                <w:rFonts w:ascii="Times New Roman" w:hAnsi="Times New Roman" w:cs="Times New Roman"/>
+                <w:sz w:val="24"/>
+              </w:rPr>
+            </w:pPr>
+            <w:r>
+              <w:rPr>
+                <w:rFonts w:ascii="Times New Roman" w:hAnsi="Times New Roman" w:cs="Times New Roman"/>
+                <w:sz w:val="24"/>
+              </w:rPr>
+              <w:t>0</w:t>
+            </w:r>
+          </w:p>
+        </w:tc>
+      </w:tr>
+    </w:tbl>
     <w:p>
       <w:pPr>
         <w:jc w:val="center"/>

</xml_diff>